<commit_message>
install.docx ver 0.2 and remove unnecessary file
</commit_message>
<xml_diff>
--- a/SunRain/Install.docx
+++ b/SunRain/Install.docx
@@ -5,9 +5,6 @@
     <w:p>
       <w:pPr>
         <w:pStyle w:val="a4"/>
-        <w:rPr>
-          <w:rFonts w:hint="eastAsia"/>
-        </w:rPr>
       </w:pPr>
       <w:r>
         <w:rPr>
@@ -27,6 +24,36 @@
           <w:rFonts w:hint="eastAsia"/>
         </w:rPr>
       </w:pPr>
+      <w:r>
+        <w:rPr>
+          <w:rFonts w:hint="eastAsia"/>
+        </w:rPr>
+        <w:t>系统程序安装</w:t>
+      </w:r>
+    </w:p>
+    <w:p>
+      <w:pPr>
+        <w:rPr>
+          <w:rFonts w:hint="eastAsia"/>
+        </w:rPr>
+      </w:pPr>
+      <w:r>
+        <w:rPr>
+          <w:rFonts w:hint="eastAsia"/>
+        </w:rPr>
+        <w:t>运行安装程序按照提示安装系统程序。</w:t>
+      </w:r>
+      <w:bookmarkStart w:id="0" w:name="_GoBack"/>
+      <w:bookmarkEnd w:id="0"/>
+    </w:p>
+    <w:p>
+      <w:pPr>
+        <w:pStyle w:val="1"/>
+        <w:numPr>
+          <w:ilvl w:val="0"/>
+          <w:numId w:val="1"/>
+        </w:numPr>
+      </w:pPr>
       <w:proofErr w:type="gramStart"/>
       <w:r>
         <w:rPr>
@@ -40,6 +67,157 @@
           <w:rFonts w:hint="eastAsia"/>
         </w:rPr>
         <w:t>安装</w:t>
+      </w:r>
+    </w:p>
+    <w:p>
+      <w:pPr>
+        <w:rPr>
+          <w:rFonts w:hint="eastAsia"/>
+        </w:rPr>
+      </w:pPr>
+      <w:r>
+        <w:rPr>
+          <w:rFonts w:hint="eastAsia"/>
+        </w:rPr>
+        <w:t>以管理员权限打开命令窗口，并将当前目录切换到系统程序的安装目录下。</w:t>
+      </w:r>
+    </w:p>
+    <w:p>
+      <w:pPr>
+        <w:rPr>
+          <w:rFonts w:hint="eastAsia"/>
+        </w:rPr>
+      </w:pPr>
+      <w:r>
+        <w:rPr>
+          <w:rFonts w:hint="eastAsia"/>
+        </w:rPr>
+        <w:t>在命令窗口中直接运行</w:t>
+      </w:r>
+      <w:r>
+        <w:t>InstallUtil.</w:t>
+      </w:r>
+      <w:proofErr w:type="gramStart"/>
+      <w:r>
+        <w:t>exe</w:t>
+      </w:r>
+      <w:proofErr w:type="gramEnd"/>
+      <w:r>
+        <w:t xml:space="preserve"> SystemService.exe</w:t>
+      </w:r>
+      <w:r>
+        <w:rPr>
+          <w:rFonts w:hint="eastAsia"/>
+        </w:rPr>
+        <w:t>进行</w:t>
+      </w:r>
+      <w:r>
+        <w:rPr>
+          <w:rFonts w:hint="eastAsia"/>
+        </w:rPr>
+        <w:t>Windows</w:t>
+      </w:r>
+      <w:r>
+        <w:rPr>
+          <w:rFonts w:hint="eastAsia"/>
+        </w:rPr>
+        <w:t>服务的安装</w:t>
+      </w:r>
+      <w:r>
+        <w:rPr>
+          <w:rFonts w:hint="eastAsia"/>
+        </w:rPr>
+        <w:t>。</w:t>
+      </w:r>
+    </w:p>
+    <w:p>
+      <w:pPr>
+        <w:rPr>
+          <w:rFonts w:hint="eastAsia"/>
+        </w:rPr>
+      </w:pPr>
+      <w:r>
+        <w:rPr>
+          <w:rFonts w:hint="eastAsia"/>
+        </w:rPr>
+        <w:t>在命令窗口中直接运行</w:t>
+      </w:r>
+      <w:proofErr w:type="spellStart"/>
+      <w:r>
+        <w:t>netsh</w:t>
+      </w:r>
+      <w:proofErr w:type="spellEnd"/>
+      <w:r>
+        <w:t xml:space="preserve"> </w:t>
+      </w:r>
+      <w:proofErr w:type="spellStart"/>
+      <w:r>
+        <w:t>advfirewall</w:t>
+      </w:r>
+      <w:proofErr w:type="spellEnd"/>
+      <w:r>
+        <w:t xml:space="preserve"> firewall add rule name="DTU System Service" </w:t>
+      </w:r>
+      <w:proofErr w:type="spellStart"/>
+      <w:r>
+        <w:t>dir</w:t>
+      </w:r>
+      <w:proofErr w:type="spellEnd"/>
+      <w:r>
+        <w:t>=in action=allow program="SystemService.</w:t>
+      </w:r>
+      <w:proofErr w:type="gramStart"/>
+      <w:r>
+        <w:t>exe</w:t>
+      </w:r>
+      <w:proofErr w:type="gramEnd"/>
+      <w:r>
+        <w:t>" enable=yes</w:t>
+      </w:r>
+      <w:r>
+        <w:rPr>
+          <w:rFonts w:hint="eastAsia"/>
+        </w:rPr>
+        <w:t>进行</w:t>
+      </w:r>
+      <w:r>
+        <w:rPr>
+          <w:rFonts w:hint="eastAsia"/>
+        </w:rPr>
+        <w:t>防火墙的设置。</w:t>
+      </w:r>
+    </w:p>
+    <w:p>
+      <w:pPr>
+        <w:rPr>
+          <w:rFonts w:hint="eastAsia"/>
+        </w:rPr>
+      </w:pPr>
+      <w:r>
+        <w:rPr>
+          <w:rFonts w:hint="eastAsia"/>
+        </w:rPr>
+        <w:t>以下步骤可以验证</w:t>
+      </w:r>
+      <w:r>
+        <w:rPr>
+          <w:rFonts w:hint="eastAsia"/>
+        </w:rPr>
+        <w:t>Windows</w:t>
+      </w:r>
+      <w:r>
+        <w:rPr>
+          <w:rFonts w:hint="eastAsia"/>
+        </w:rPr>
+        <w:t>服务的安装是否正常和防火墙的设置是否正常。</w:t>
+      </w:r>
+    </w:p>
+    <w:p>
+      <w:r>
+        <w:rPr>
+          <w:rFonts w:hint="eastAsia"/>
+        </w:rPr>
+        <w:t>按照下图所示打开计算机管理。</w:t>
       </w:r>
     </w:p>
     <w:p>
@@ -112,8 +290,144 @@
       <w:r>
         <w:rPr>
           <w:rFonts w:hint="eastAsia"/>
+        </w:rPr>
+        <w:t>按照下图所示打开计算机管理中的服务，</w:t>
+      </w:r>
+      <w:r>
+        <w:rPr>
+          <w:rFonts w:hint="eastAsia"/>
+        </w:rPr>
+        <w:t>查看是否有下图所示的</w:t>
+      </w:r>
+      <w:r>
+        <w:rPr>
+          <w:rFonts w:hint="eastAsia"/>
+        </w:rPr>
+        <w:t>DTU Management</w:t>
+      </w:r>
+      <w:r>
+        <w:rPr>
+          <w:rFonts w:hint="eastAsia"/>
+        </w:rPr>
+        <w:t>服务。</w:t>
+      </w:r>
+    </w:p>
+    <w:p>
+      <w:r>
+        <w:rPr>
+          <w:rFonts w:hint="eastAsia"/>
+        </w:rPr>
+        <w:t>如果</w:t>
+      </w:r>
+      <w:r>
+        <w:rPr>
+          <w:rFonts w:hint="eastAsia"/>
+        </w:rPr>
+        <w:t>DTU Management</w:t>
+      </w:r>
+      <w:r>
+        <w:rPr>
+          <w:rFonts w:hint="eastAsia"/>
+        </w:rPr>
+        <w:t>服务</w:t>
+      </w:r>
+      <w:r>
+        <w:rPr>
+          <w:rFonts w:hint="eastAsia"/>
+        </w:rPr>
+        <w:t>的启动类型不是自动，手动将</w:t>
+      </w:r>
+      <w:r>
+        <w:rPr>
+          <w:rFonts w:hint="eastAsia"/>
+        </w:rPr>
+        <w:t>启动类型改为自动，保证</w:t>
+      </w:r>
+      <w:r>
+        <w:rPr>
+          <w:rFonts w:hint="eastAsia"/>
+        </w:rPr>
+        <w:t>DTU Management</w:t>
+      </w:r>
+      <w:r>
+        <w:rPr>
+          <w:rFonts w:hint="eastAsia"/>
+        </w:rPr>
+        <w:t>服务</w:t>
+      </w:r>
+      <w:r>
+        <w:rPr>
+          <w:rFonts w:hint="eastAsia"/>
+        </w:rPr>
+        <w:t>在计算机启动的时候可以自动启动。默认状态下，安装</w:t>
+      </w:r>
+      <w:r>
+        <w:rPr>
+          <w:rFonts w:hint="eastAsia"/>
+        </w:rPr>
+        <w:t>DTU Management</w:t>
+      </w:r>
+      <w:r>
+        <w:rPr>
+          <w:rFonts w:hint="eastAsia"/>
+        </w:rPr>
+        <w:t>服务</w:t>
+      </w:r>
+      <w:r>
+        <w:rPr>
+          <w:rFonts w:hint="eastAsia"/>
+        </w:rPr>
+        <w:t>以后，</w:t>
+      </w:r>
+      <w:r>
+        <w:rPr>
+          <w:rFonts w:hint="eastAsia"/>
+        </w:rPr>
+        <w:t>DTU Management</w:t>
+      </w:r>
+      <w:r>
+        <w:rPr>
+          <w:rFonts w:hint="eastAsia"/>
+        </w:rPr>
+        <w:t>服务</w:t>
+      </w:r>
+      <w:r>
+        <w:rPr>
+          <w:rFonts w:hint="eastAsia"/>
+        </w:rPr>
+        <w:t>的状态是未启动，可以在此时将</w:t>
+      </w:r>
+      <w:r>
+        <w:rPr>
+          <w:rFonts w:hint="eastAsia"/>
+        </w:rPr>
+        <w:t>DTU Management</w:t>
+      </w:r>
+      <w:r>
+        <w:rPr>
+          <w:rFonts w:hint="eastAsia"/>
+        </w:rPr>
+        <w:t>服务</w:t>
+      </w:r>
+      <w:r>
+        <w:rPr>
+          <w:rFonts w:hint="eastAsia"/>
+        </w:rPr>
+        <w:t>手动启动。</w:t>
+      </w:r>
+    </w:p>
+    <w:p>
+      <w:pPr>
+        <w:rPr>
+          <w:rFonts w:hint="eastAsia"/>
+        </w:rPr>
+      </w:pPr>
+      <w:r>
+        <w:rPr>
+          <w:rFonts w:hint="eastAsia"/>
           <w:noProof/>
         </w:rPr>
+        <w:lastRenderedPageBreak/>
         <w:drawing>
           <wp:inline distT="0" distB="0" distL="0" distR="0">
             <wp:extent cx="6297295" cy="4391025"/>
@@ -170,6 +484,311 @@
           <w:rFonts w:hint="eastAsia"/>
         </w:rPr>
       </w:pPr>
+      <w:r>
+        <w:rPr>
+          <w:rFonts w:hint="eastAsia"/>
+        </w:rPr>
+        <w:t>在</w:t>
+      </w:r>
+      <w:r>
+        <w:rPr>
+          <w:rFonts w:hint="eastAsia"/>
+        </w:rPr>
+        <w:t>DTU Management</w:t>
+      </w:r>
+      <w:r>
+        <w:rPr>
+          <w:rFonts w:hint="eastAsia"/>
+        </w:rPr>
+        <w:t>服务启动之后，</w:t>
+      </w:r>
+      <w:r>
+        <w:rPr>
+          <w:rFonts w:hint="eastAsia"/>
+        </w:rPr>
+        <w:t>按照下图所示查看</w:t>
+      </w:r>
+      <w:proofErr w:type="spellStart"/>
+      <w:r>
+        <w:rPr>
+          <w:rFonts w:hint="eastAsia"/>
+        </w:rPr>
+        <w:t>DTUManagementLog</w:t>
+      </w:r>
+      <w:proofErr w:type="spellEnd"/>
+      <w:r>
+        <w:rPr>
+          <w:rFonts w:hint="eastAsia"/>
+        </w:rPr>
+        <w:t>是否已经创建。此时可能会在</w:t>
+      </w:r>
+      <w:proofErr w:type="spellStart"/>
+      <w:r>
+        <w:t>DTUManagementLog</w:t>
+      </w:r>
+      <w:proofErr w:type="spellEnd"/>
+      <w:r>
+        <w:rPr>
+          <w:rFonts w:hint="eastAsia"/>
+        </w:rPr>
+        <w:t>中看到一些警告消息，可以忽略。</w:t>
+      </w:r>
+    </w:p>
+    <w:p>
+      <w:pPr>
+        <w:rPr>
+          <w:rFonts w:hint="eastAsia"/>
+        </w:rPr>
+      </w:pPr>
+      <w:r>
+        <w:rPr>
+          <w:rFonts w:hint="eastAsia"/>
+        </w:rPr>
+        <w:t>在</w:t>
+      </w:r>
+      <w:r>
+        <w:t>DTU Management</w:t>
+      </w:r>
+      <w:r>
+        <w:rPr>
+          <w:rFonts w:hint="eastAsia"/>
+        </w:rPr>
+        <w:t>服务停止的时候，可能会出现一些错误消息，这些消息也可以忽略。</w:t>
+      </w:r>
+    </w:p>
+    <w:p>
+      <w:pPr>
+        <w:rPr>
+          <w:rFonts w:hint="eastAsia"/>
+        </w:rPr>
+      </w:pPr>
+      <w:r>
+        <w:rPr>
+          <w:noProof/>
+        </w:rPr>
+        <w:lastRenderedPageBreak/>
+        <w:drawing>
+          <wp:inline distT="0" distB="0" distL="0" distR="0">
+            <wp:extent cx="6288405" cy="4511675"/>
+            <wp:effectExtent l="0" t="0" r="0" b="3175"/>
+            <wp:docPr id="10" name="图片 10"/>
+            <wp:cNvGraphicFramePr>
+              <a:graphicFrameLocks xmlns:a="http://schemas.openxmlformats.org/drawingml/2006/main" noChangeAspect="1"/>
+            </wp:cNvGraphicFramePr>
+            <a:graphic xmlns:a="http://schemas.openxmlformats.org/drawingml/2006/main">
+              <a:graphicData uri="http://schemas.openxmlformats.org/drawingml/2006/picture">
+                <pic:pic xmlns:pic="http://schemas.openxmlformats.org/drawingml/2006/picture">
+                  <pic:nvPicPr>
+                    <pic:cNvPr id="0" name="Picture 2"/>
+                    <pic:cNvPicPr>
+                      <a:picLocks noChangeAspect="1" noChangeArrowheads="1"/>
+                    </pic:cNvPicPr>
+                  </pic:nvPicPr>
+                  <pic:blipFill>
+                    <a:blip r:embed="rId8">
+                      <a:extLst>
+                        <a:ext uri="{28A0092B-C50C-407E-A947-70E740481C1C}">
+                          <a14:useLocalDpi xmlns:a14="http://schemas.microsoft.com/office/drawing/2010/main" val="0"/>
+                        </a:ext>
+                      </a:extLst>
+                    </a:blip>
+                    <a:srcRect/>
+                    <a:stretch>
+                      <a:fillRect/>
+                    </a:stretch>
+                  </pic:blipFill>
+                  <pic:spPr bwMode="auto">
+                    <a:xfrm>
+                      <a:off x="0" y="0"/>
+                      <a:ext cx="6288405" cy="4511675"/>
+                    </a:xfrm>
+                    <a:prstGeom prst="rect">
+                      <a:avLst/>
+                    </a:prstGeom>
+                    <a:noFill/>
+                    <a:ln>
+                      <a:noFill/>
+                    </a:ln>
+                  </pic:spPr>
+                </pic:pic>
+              </a:graphicData>
+            </a:graphic>
+          </wp:inline>
+        </w:drawing>
+      </w:r>
+    </w:p>
+    <w:p>
+      <w:pPr>
+        <w:rPr>
+          <w:rFonts w:hint="eastAsia"/>
+        </w:rPr>
+      </w:pPr>
+      <w:r>
+        <w:rPr>
+          <w:rFonts w:hint="eastAsia"/>
+        </w:rPr>
+        <w:t>在控制面板中如下图所示选择打</w:t>
+      </w:r>
+      <w:r>
+        <w:rPr>
+          <w:rFonts w:hint="eastAsia"/>
+        </w:rPr>
+        <w:t>开允许程序通过</w:t>
+      </w:r>
+      <w:r>
+        <w:rPr>
+          <w:rFonts w:hint="eastAsia"/>
+        </w:rPr>
+        <w:t>Windows</w:t>
+      </w:r>
+      <w:r>
+        <w:rPr>
+          <w:rFonts w:hint="eastAsia"/>
+        </w:rPr>
+        <w:t>防火墙。</w:t>
+      </w:r>
+    </w:p>
+    <w:p>
+      <w:pPr>
+        <w:rPr>
+          <w:rFonts w:hint="eastAsia"/>
+        </w:rPr>
+      </w:pPr>
+      <w:r>
+        <w:rPr>
+          <w:noProof/>
+        </w:rPr>
+        <w:lastRenderedPageBreak/>
+        <w:drawing>
+          <wp:inline distT="0" distB="0" distL="0" distR="0">
+            <wp:extent cx="5323605" cy="3640347"/>
+            <wp:effectExtent l="0" t="0" r="0" b="0"/>
+            <wp:docPr id="20" name="图片 20"/>
+            <wp:cNvGraphicFramePr>
+              <a:graphicFrameLocks xmlns:a="http://schemas.openxmlformats.org/drawingml/2006/main" noChangeAspect="1"/>
+            </wp:cNvGraphicFramePr>
+            <a:graphic xmlns:a="http://schemas.openxmlformats.org/drawingml/2006/main">
+              <a:graphicData uri="http://schemas.openxmlformats.org/drawingml/2006/picture">
+                <pic:pic xmlns:pic="http://schemas.openxmlformats.org/drawingml/2006/picture">
+                  <pic:nvPicPr>
+                    <pic:cNvPr id="0" name="Picture 3"/>
+                    <pic:cNvPicPr>
+                      <a:picLocks noChangeAspect="1" noChangeArrowheads="1"/>
+                    </pic:cNvPicPr>
+                  </pic:nvPicPr>
+                  <pic:blipFill>
+                    <a:blip r:embed="rId9">
+                      <a:extLst>
+                        <a:ext uri="{28A0092B-C50C-407E-A947-70E740481C1C}">
+                          <a14:useLocalDpi xmlns:a14="http://schemas.microsoft.com/office/drawing/2010/main" val="0"/>
+                        </a:ext>
+                      </a:extLst>
+                    </a:blip>
+                    <a:srcRect/>
+                    <a:stretch>
+                      <a:fillRect/>
+                    </a:stretch>
+                  </pic:blipFill>
+                  <pic:spPr bwMode="auto">
+                    <a:xfrm>
+                      <a:off x="0" y="0"/>
+                      <a:ext cx="5324494" cy="3640955"/>
+                    </a:xfrm>
+                    <a:prstGeom prst="rect">
+                      <a:avLst/>
+                    </a:prstGeom>
+                    <a:noFill/>
+                    <a:ln>
+                      <a:noFill/>
+                    </a:ln>
+                  </pic:spPr>
+                </pic:pic>
+              </a:graphicData>
+            </a:graphic>
+          </wp:inline>
+        </w:drawing>
+      </w:r>
+    </w:p>
+    <w:p>
+      <w:pPr>
+        <w:rPr>
+          <w:rFonts w:hint="eastAsia"/>
+        </w:rPr>
+      </w:pPr>
+      <w:r>
+        <w:rPr>
+          <w:rFonts w:hint="eastAsia"/>
+        </w:rPr>
+        <w:t>在如下图所示的允许的程序对话框中查看</w:t>
+      </w:r>
+      <w:r>
+        <w:rPr>
+          <w:rFonts w:hint="eastAsia"/>
+        </w:rPr>
+        <w:t>DTU System Service</w:t>
+      </w:r>
+      <w:r>
+        <w:rPr>
+          <w:rFonts w:hint="eastAsia"/>
+        </w:rPr>
+        <w:t>是否已经被加入到列表，并且其对应的复选框是否已经被全部选中。</w:t>
+      </w:r>
+    </w:p>
+    <w:p>
+      <w:r>
+        <w:rPr>
+          <w:noProof/>
+        </w:rPr>
+        <w:lastRenderedPageBreak/>
+        <w:drawing>
+          <wp:inline distT="0" distB="0" distL="0" distR="0">
+            <wp:extent cx="4856672" cy="4011884"/>
+            <wp:effectExtent l="0" t="0" r="1270" b="8255"/>
+            <wp:docPr id="21" name="图片 21"/>
+            <wp:cNvGraphicFramePr>
+              <a:graphicFrameLocks xmlns:a="http://schemas.openxmlformats.org/drawingml/2006/main" noChangeAspect="1"/>
+            </wp:cNvGraphicFramePr>
+            <a:graphic xmlns:a="http://schemas.openxmlformats.org/drawingml/2006/main">
+              <a:graphicData uri="http://schemas.openxmlformats.org/drawingml/2006/picture">
+                <pic:pic xmlns:pic="http://schemas.openxmlformats.org/drawingml/2006/picture">
+                  <pic:nvPicPr>
+                    <pic:cNvPr id="0" name="Picture 4"/>
+                    <pic:cNvPicPr>
+                      <a:picLocks noChangeAspect="1" noChangeArrowheads="1"/>
+                    </pic:cNvPicPr>
+                  </pic:nvPicPr>
+                  <pic:blipFill>
+                    <a:blip r:embed="rId10">
+                      <a:extLst>
+                        <a:ext uri="{28A0092B-C50C-407E-A947-70E740481C1C}">
+                          <a14:useLocalDpi xmlns:a14="http://schemas.microsoft.com/office/drawing/2010/main" val="0"/>
+                        </a:ext>
+                      </a:extLst>
+                    </a:blip>
+                    <a:srcRect/>
+                    <a:stretch>
+                      <a:fillRect/>
+                    </a:stretch>
+                  </pic:blipFill>
+                  <pic:spPr bwMode="auto">
+                    <a:xfrm>
+                      <a:off x="0" y="0"/>
+                      <a:ext cx="4856851" cy="4012032"/>
+                    </a:xfrm>
+                    <a:prstGeom prst="rect">
+                      <a:avLst/>
+                    </a:prstGeom>
+                    <a:noFill/>
+                    <a:ln>
+                      <a:noFill/>
+                    </a:ln>
+                  </pic:spPr>
+                </pic:pic>
+              </a:graphicData>
+            </a:graphic>
+          </wp:inline>
+        </w:drawing>
+      </w:r>
     </w:p>
     <w:p>
       <w:pPr>
@@ -178,16 +797,11 @@
           <w:ilvl w:val="0"/>
           <w:numId w:val="1"/>
         </w:numPr>
-        <w:rPr>
-          <w:rFonts w:hint="eastAsia"/>
-        </w:rPr>
       </w:pPr>
-      <w:bookmarkStart w:id="0" w:name="_GoBack"/>
-      <w:r>
-        <w:rPr>
-          <w:rFonts w:hint="eastAsia"/>
-        </w:rPr>
-        <w:lastRenderedPageBreak/>
+      <w:r>
+        <w:rPr>
+          <w:rFonts w:hint="eastAsia"/>
+        </w:rPr>
         <w:t>WEB</w:t>
       </w:r>
       <w:r>
@@ -197,13 +811,7 @@
         <w:t>服务安装</w:t>
       </w:r>
     </w:p>
-    <w:bookmarkEnd w:id="0"/>
-    <w:p>
-      <w:pPr>
-        <w:rPr>
-          <w:rFonts w:hint="eastAsia"/>
-        </w:rPr>
-      </w:pPr>
+    <w:p>
       <w:r>
         <w:rPr>
           <w:rFonts w:hint="eastAsia"/>
@@ -226,11 +834,6 @@
       </w:r>
     </w:p>
     <w:p>
-      <w:pPr>
-        <w:rPr>
-          <w:rFonts w:hint="eastAsia"/>
-        </w:rPr>
-      </w:pPr>
       <w:r>
         <w:rPr>
           <w:rFonts w:hint="eastAsia"/>
@@ -254,7 +857,7 @@
                     </pic:cNvPicPr>
                   </pic:nvPicPr>
                   <pic:blipFill>
-                    <a:blip r:embed="rId8">
+                    <a:blip r:embed="rId11">
                       <a:extLst>
                         <a:ext uri="{28A0092B-C50C-407E-A947-70E740481C1C}">
                           <a14:useLocalDpi xmlns:a14="http://schemas.microsoft.com/office/drawing/2010/main" val="0"/>
@@ -287,11 +890,6 @@
       </w:r>
     </w:p>
     <w:p>
-      <w:pPr>
-        <w:rPr>
-          <w:rFonts w:hint="eastAsia"/>
-        </w:rPr>
-      </w:pPr>
       <w:r>
         <w:rPr>
           <w:rFonts w:hint="eastAsia"/>
@@ -366,16 +964,12 @@
       </w:r>
     </w:p>
     <w:p>
-      <w:pPr>
-        <w:rPr>
-          <w:rFonts w:hint="eastAsia"/>
-        </w:rPr>
-      </w:pPr>
       <w:r>
         <w:rPr>
           <w:rFonts w:hint="eastAsia"/>
           <w:noProof/>
         </w:rPr>
+        <w:lastRenderedPageBreak/>
         <w:drawing>
           <wp:inline distT="0" distB="0" distL="0" distR="0">
             <wp:extent cx="6297295" cy="1569720"/>
@@ -394,7 +988,7 @@
                     </pic:cNvPicPr>
                   </pic:nvPicPr>
                   <pic:blipFill>
-                    <a:blip r:embed="rId9">
+                    <a:blip r:embed="rId12">
                       <a:extLst>
                         <a:ext uri="{28A0092B-C50C-407E-A947-70E740481C1C}">
                           <a14:useLocalDpi xmlns:a14="http://schemas.microsoft.com/office/drawing/2010/main" val="0"/>
@@ -427,11 +1021,6 @@
       </w:r>
     </w:p>
     <w:p>
-      <w:pPr>
-        <w:rPr>
-          <w:rFonts w:hint="eastAsia"/>
-        </w:rPr>
-      </w:pPr>
       <w:r>
         <w:rPr>
           <w:rFonts w:hint="eastAsia"/>
@@ -452,11 +1041,6 @@
       </w:r>
     </w:p>
     <w:p>
-      <w:pPr>
-        <w:rPr>
-          <w:rFonts w:hint="eastAsia"/>
-        </w:rPr>
-      </w:pPr>
       <w:r>
         <w:rPr>
           <w:rFonts w:hint="eastAsia"/>
@@ -480,7 +1064,7 @@
                     </pic:cNvPicPr>
                   </pic:nvPicPr>
                   <pic:blipFill>
-                    <a:blip r:embed="rId10">
+                    <a:blip r:embed="rId13">
                       <a:extLst>
                         <a:ext uri="{28A0092B-C50C-407E-A947-70E740481C1C}">
                           <a14:useLocalDpi xmlns:a14="http://schemas.microsoft.com/office/drawing/2010/main" val="0"/>
@@ -513,11 +1097,6 @@
       </w:r>
     </w:p>
     <w:p>
-      <w:pPr>
-        <w:rPr>
-          <w:rFonts w:hint="eastAsia"/>
-        </w:rPr>
-      </w:pPr>
       <w:r>
         <w:rPr>
           <w:rFonts w:hint="eastAsia"/>
@@ -562,11 +1141,6 @@
       </w:r>
     </w:p>
     <w:p>
-      <w:pPr>
-        <w:rPr>
-          <w:rFonts w:hint="eastAsia"/>
-        </w:rPr>
-      </w:pPr>
       <w:r>
         <w:rPr>
           <w:rFonts w:hint="eastAsia"/>
@@ -605,11 +1179,6 @@
       </w:r>
     </w:p>
     <w:p>
-      <w:pPr>
-        <w:rPr>
-          <w:rFonts w:hint="eastAsia"/>
-        </w:rPr>
-      </w:pPr>
       <w:r>
         <w:rPr>
           <w:rFonts w:hint="eastAsia"/>
@@ -634,7 +1203,7 @@
                     </pic:cNvPicPr>
                   </pic:nvPicPr>
                   <pic:blipFill>
-                    <a:blip r:embed="rId11">
+                    <a:blip r:embed="rId14">
                       <a:extLst>
                         <a:ext uri="{28A0092B-C50C-407E-A947-70E740481C1C}">
                           <a14:useLocalDpi xmlns:a14="http://schemas.microsoft.com/office/drawing/2010/main" val="0"/>
@@ -667,11 +1236,6 @@
       </w:r>
     </w:p>
     <w:p>
-      <w:pPr>
-        <w:rPr>
-          <w:rFonts w:hint="eastAsia"/>
-        </w:rPr>
-      </w:pPr>
       <w:r>
         <w:rPr>
           <w:rFonts w:hint="eastAsia"/>
@@ -686,11 +1250,6 @@
       </w:r>
     </w:p>
     <w:p>
-      <w:pPr>
-        <w:rPr>
-          <w:rFonts w:hint="eastAsia"/>
-        </w:rPr>
-      </w:pPr>
       <w:r>
         <w:rPr>
           <w:rFonts w:hint="eastAsia"/>
@@ -747,11 +1306,6 @@
       </w:r>
     </w:p>
     <w:p>
-      <w:pPr>
-        <w:rPr>
-          <w:rFonts w:hint="eastAsia"/>
-        </w:rPr>
-      </w:pPr>
       <w:r>
         <w:rPr>
           <w:rFonts w:hint="eastAsia"/>
@@ -790,11 +1344,6 @@
       </w:r>
     </w:p>
     <w:p>
-      <w:pPr>
-        <w:rPr>
-          <w:rFonts w:hint="eastAsia"/>
-        </w:rPr>
-      </w:pPr>
       <w:r>
         <w:rPr>
           <w:noProof/>
@@ -818,7 +1367,7 @@
                     </pic:cNvPicPr>
                   </pic:nvPicPr>
                   <pic:blipFill>
-                    <a:blip r:embed="rId12">
+                    <a:blip r:embed="rId15">
                       <a:extLst>
                         <a:ext uri="{28A0092B-C50C-407E-A947-70E740481C1C}">
                           <a14:useLocalDpi xmlns:a14="http://schemas.microsoft.com/office/drawing/2010/main" val="0"/>
@@ -851,11 +1400,6 @@
       </w:r>
     </w:p>
     <w:p>
-      <w:pPr>
-        <w:rPr>
-          <w:rFonts w:hint="eastAsia"/>
-        </w:rPr>
-      </w:pPr>
       <w:r>
         <w:rPr>
           <w:rFonts w:hint="eastAsia"/>
@@ -867,11 +1411,6 @@
       </w:r>
     </w:p>
     <w:p>
-      <w:pPr>
-        <w:rPr>
-          <w:rFonts w:hint="eastAsia"/>
-        </w:rPr>
-      </w:pPr>
       <w:r>
         <w:rPr>
           <w:noProof/>
@@ -895,7 +1434,7 @@
                     </pic:cNvPicPr>
                   </pic:nvPicPr>
                   <pic:blipFill>
-                    <a:blip r:embed="rId13">
+                    <a:blip r:embed="rId16">
                       <a:extLst>
                         <a:ext uri="{28A0092B-C50C-407E-A947-70E740481C1C}">
                           <a14:useLocalDpi xmlns:a14="http://schemas.microsoft.com/office/drawing/2010/main" val="0"/>
@@ -928,11 +1467,6 @@
       </w:r>
     </w:p>
     <w:p>
-      <w:pPr>
-        <w:rPr>
-          <w:rFonts w:hint="eastAsia"/>
-        </w:rPr>
-      </w:pPr>
       <w:r>
         <w:rPr>
           <w:rFonts w:hint="eastAsia"/>
@@ -941,11 +1475,6 @@
       </w:r>
     </w:p>
     <w:p>
-      <w:pPr>
-        <w:rPr>
-          <w:rFonts w:hint="eastAsia"/>
-        </w:rPr>
-      </w:pPr>
       <w:r>
         <w:rPr>
           <w:rFonts w:hint="eastAsia"/>
@@ -954,11 +1483,6 @@
       </w:r>
     </w:p>
     <w:p>
-      <w:pPr>
-        <w:rPr>
-          <w:rFonts w:hint="eastAsia"/>
-        </w:rPr>
-      </w:pPr>
       <w:r>
         <w:rPr>
           <w:rFonts w:hint="eastAsia"/>
@@ -981,11 +1505,6 @@
       </w:r>
     </w:p>
     <w:p>
-      <w:pPr>
-        <w:rPr>
-          <w:rFonts w:hint="eastAsia"/>
-        </w:rPr>
-      </w:pPr>
       <w:r>
         <w:rPr>
           <w:rFonts w:hint="eastAsia"/>
@@ -1006,11 +1525,6 @@
       </w:r>
     </w:p>
     <w:p>
-      <w:pPr>
-        <w:rPr>
-          <w:rFonts w:hint="eastAsia"/>
-        </w:rPr>
-      </w:pPr>
       <w:r>
         <w:rPr>
           <w:noProof/>
@@ -1034,7 +1548,7 @@
                     </pic:cNvPicPr>
                   </pic:nvPicPr>
                   <pic:blipFill>
-                    <a:blip r:embed="rId14">
+                    <a:blip r:embed="rId17">
                       <a:extLst>
                         <a:ext uri="{28A0092B-C50C-407E-A947-70E740481C1C}">
                           <a14:useLocalDpi xmlns:a14="http://schemas.microsoft.com/office/drawing/2010/main" val="0"/>
@@ -1067,11 +1581,6 @@
       </w:r>
     </w:p>
     <w:p>
-      <w:pPr>
-        <w:rPr>
-          <w:rFonts w:hint="eastAsia"/>
-        </w:rPr>
-      </w:pPr>
       <w:r>
         <w:rPr>
           <w:rFonts w:hint="eastAsia"/>
@@ -1094,11 +1603,6 @@
       </w:r>
     </w:p>
     <w:p>
-      <w:pPr>
-        <w:rPr>
-          <w:rFonts w:hint="eastAsia"/>
-        </w:rPr>
-      </w:pPr>
       <w:r>
         <w:rPr>
           <w:rFonts w:hint="eastAsia"/>
@@ -1123,7 +1627,7 @@
                     </pic:cNvPicPr>
                   </pic:nvPicPr>
                   <pic:blipFill>
-                    <a:blip r:embed="rId15">
+                    <a:blip r:embed="rId18">
                       <a:extLst>
                         <a:ext uri="{28A0092B-C50C-407E-A947-70E740481C1C}">
                           <a14:useLocalDpi xmlns:a14="http://schemas.microsoft.com/office/drawing/2010/main" val="0"/>
@@ -1156,11 +1660,6 @@
       </w:r>
     </w:p>
     <w:p>
-      <w:pPr>
-        <w:rPr>
-          <w:rFonts w:hint="eastAsia"/>
-        </w:rPr>
-      </w:pPr>
       <w:r>
         <w:rPr>
           <w:rFonts w:hint="eastAsia"/>
@@ -1172,11 +1671,6 @@
       </w:r>
     </w:p>
     <w:p>
-      <w:pPr>
-        <w:rPr>
-          <w:rFonts w:hint="eastAsia"/>
-        </w:rPr>
-      </w:pPr>
       <w:r>
         <w:rPr>
           <w:noProof/>
@@ -1199,7 +1693,7 @@
                     </pic:cNvPicPr>
                   </pic:nvPicPr>
                   <pic:blipFill>
-                    <a:blip r:embed="rId16">
+                    <a:blip r:embed="rId19">
                       <a:extLst>
                         <a:ext uri="{28A0092B-C50C-407E-A947-70E740481C1C}">
                           <a14:useLocalDpi xmlns:a14="http://schemas.microsoft.com/office/drawing/2010/main" val="0"/>
@@ -1232,11 +1726,6 @@
       </w:r>
     </w:p>
     <w:p>
-      <w:pPr>
-        <w:rPr>
-          <w:rFonts w:hint="eastAsia"/>
-        </w:rPr>
-      </w:pPr>
       <w:r>
         <w:rPr>
           <w:rFonts w:hint="eastAsia"/>
@@ -1257,11 +1746,6 @@
       </w:r>
     </w:p>
     <w:p>
-      <w:pPr>
-        <w:rPr>
-          <w:rFonts w:hint="eastAsia"/>
-        </w:rPr>
-      </w:pPr>
       <w:r>
         <w:rPr>
           <w:noProof/>
@@ -1285,7 +1769,7 @@
                     </pic:cNvPicPr>
                   </pic:nvPicPr>
                   <pic:blipFill>
-                    <a:blip r:embed="rId17">
+                    <a:blip r:embed="rId20">
                       <a:extLst>
                         <a:ext uri="{28A0092B-C50C-407E-A947-70E740481C1C}">
                           <a14:useLocalDpi xmlns:a14="http://schemas.microsoft.com/office/drawing/2010/main" val="0"/>
@@ -1318,11 +1802,6 @@
       </w:r>
     </w:p>
     <w:p>
-      <w:pPr>
-        <w:rPr>
-          <w:rFonts w:hint="eastAsia"/>
-        </w:rPr>
-      </w:pPr>
       <w:r>
         <w:rPr>
           <w:rFonts w:hint="eastAsia"/>
@@ -1355,11 +1834,6 @@
       </w:r>
     </w:p>
     <w:p>
-      <w:pPr>
-        <w:rPr>
-          <w:rFonts w:hint="eastAsia"/>
-        </w:rPr>
-      </w:pPr>
       <w:r>
         <w:rPr>
           <w:rFonts w:hint="eastAsia"/>
@@ -1415,11 +1889,6 @@
       </w:r>
     </w:p>
     <w:p>
-      <w:pPr>
-        <w:rPr>
-          <w:rFonts w:hint="eastAsia"/>
-        </w:rPr>
-      </w:pPr>
       <w:r>
         <w:rPr>
           <w:rFonts w:hint="eastAsia"/>
@@ -1434,11 +1903,6 @@
       </w:r>
     </w:p>
     <w:p>
-      <w:pPr>
-        <w:rPr>
-          <w:rFonts w:hint="eastAsia"/>
-        </w:rPr>
-      </w:pPr>
       <w:r>
         <w:rPr>
           <w:noProof/>
@@ -1461,7 +1925,7 @@
                     </pic:cNvPicPr>
                   </pic:nvPicPr>
                   <pic:blipFill>
-                    <a:blip r:embed="rId18">
+                    <a:blip r:embed="rId21">
                       <a:extLst>
                         <a:ext uri="{28A0092B-C50C-407E-A947-70E740481C1C}">
                           <a14:useLocalDpi xmlns:a14="http://schemas.microsoft.com/office/drawing/2010/main" val="0"/>
@@ -1494,11 +1958,6 @@
       </w:r>
     </w:p>
     <w:p>
-      <w:pPr>
-        <w:rPr>
-          <w:rFonts w:hint="eastAsia"/>
-        </w:rPr>
-      </w:pPr>
       <w:r>
         <w:rPr>
           <w:rFonts w:hint="eastAsia"/>
@@ -1555,7 +2014,7 @@
                     </pic:cNvPicPr>
                   </pic:nvPicPr>
                   <pic:blipFill>
-                    <a:blip r:embed="rId19">
+                    <a:blip r:embed="rId22">
                       <a:extLst>
                         <a:ext uri="{28A0092B-C50C-407E-A947-70E740481C1C}">
                           <a14:useLocalDpi xmlns:a14="http://schemas.microsoft.com/office/drawing/2010/main" val="0"/>
@@ -1588,11 +2047,6 @@
       </w:r>
     </w:p>
     <w:p>
-      <w:pPr>
-        <w:rPr>
-          <w:rFonts w:hint="eastAsia"/>
-        </w:rPr>
-      </w:pPr>
       <w:r>
         <w:rPr>
           <w:rFonts w:hint="eastAsia"/>
@@ -1614,11 +2068,6 @@
       </w:r>
     </w:p>
     <w:p>
-      <w:pPr>
-        <w:rPr>
-          <w:rFonts w:hint="eastAsia"/>
-        </w:rPr>
-      </w:pPr>
       <w:r>
         <w:rPr>
           <w:noProof/>
@@ -1641,7 +2090,7 @@
                     </pic:cNvPicPr>
                   </pic:nvPicPr>
                   <pic:blipFill>
-                    <a:blip r:embed="rId20">
+                    <a:blip r:embed="rId23">
                       <a:extLst>
                         <a:ext uri="{28A0092B-C50C-407E-A947-70E740481C1C}">
                           <a14:useLocalDpi xmlns:a14="http://schemas.microsoft.com/office/drawing/2010/main" val="0"/>
@@ -1674,11 +2123,6 @@
       </w:r>
     </w:p>
     <w:p>
-      <w:pPr>
-        <w:rPr>
-          <w:rFonts w:hint="eastAsia"/>
-        </w:rPr>
-      </w:pPr>
       <w:r>
         <w:rPr>
           <w:rFonts w:hint="eastAsia"/>
@@ -1713,11 +2157,6 @@
       </w:r>
     </w:p>
     <w:p>
-      <w:pPr>
-        <w:rPr>
-          <w:rFonts w:hint="eastAsia"/>
-        </w:rPr>
-      </w:pPr>
       <w:r>
         <w:rPr>
           <w:rFonts w:hint="eastAsia"/>
@@ -1741,7 +2180,7 @@
                     </pic:cNvPicPr>
                   </pic:nvPicPr>
                   <pic:blipFill>
-                    <a:blip r:embed="rId21">
+                    <a:blip r:embed="rId24">
                       <a:extLst>
                         <a:ext uri="{28A0092B-C50C-407E-A947-70E740481C1C}">
                           <a14:useLocalDpi xmlns:a14="http://schemas.microsoft.com/office/drawing/2010/main" val="0"/>

</xml_diff>